<commit_message>
finish the ex5 and modify the ex4
</commit_message>
<xml_diff>
--- a/HW/experiment four/实验4：类的运算符重载-金宣成+202203151310.docx
+++ b/HW/experiment four/实验4：类的运算符重载-金宣成+202203151310.docx
@@ -6456,6 +6456,90 @@
         <w:rPr>
           <w:b/>
         </w:rPr>
+        <w:t xml:space="preserve">myString::myString(const myString&amp; right) {  </w:t>
+      </w:r>
+    </w:p>
+    <w:p>
+      <w:pPr>
+        <w:pStyle w:val="a8"/>
+        <w:ind w:left="360" w:firstLine="422"/>
+        <w:rPr>
+          <w:b/>
+        </w:rPr>
+      </w:pPr>
+      <w:r>
+        <w:rPr>
+          <w:b/>
+        </w:rPr>
+        <w:t xml:space="preserve">    str = new char[strlen(right.str) + 1];  </w:t>
+      </w:r>
+    </w:p>
+    <w:p>
+      <w:pPr>
+        <w:pStyle w:val="a8"/>
+        <w:ind w:left="360" w:firstLine="422"/>
+        <w:rPr>
+          <w:b/>
+        </w:rPr>
+      </w:pPr>
+      <w:r>
+        <w:rPr>
+          <w:b/>
+        </w:rPr>
+        <w:t xml:space="preserve">    strcpy(str, right.str);  </w:t>
+      </w:r>
+    </w:p>
+    <w:p>
+      <w:pPr>
+        <w:pStyle w:val="a8"/>
+        <w:ind w:left="360" w:firstLine="422"/>
+        <w:rPr>
+          <w:b/>
+        </w:rPr>
+      </w:pPr>
+      <w:r>
+        <w:rPr>
+          <w:b/>
+        </w:rPr>
+        <w:t xml:space="preserve">    size = right.size;  </w:t>
+      </w:r>
+    </w:p>
+    <w:p>
+      <w:pPr>
+        <w:pStyle w:val="a8"/>
+        <w:ind w:left="360" w:firstLine="422"/>
+        <w:rPr>
+          <w:b/>
+        </w:rPr>
+      </w:pPr>
+      <w:r>
+        <w:rPr>
+          <w:b/>
+        </w:rPr>
+        <w:t>}</w:t>
+      </w:r>
+    </w:p>
+    <w:p>
+      <w:pPr>
+        <w:pStyle w:val="a8"/>
+        <w:ind w:left="360" w:firstLine="422"/>
+        <w:rPr>
+          <w:b/>
+        </w:rPr>
+      </w:pPr>
+    </w:p>
+    <w:p>
+      <w:pPr>
+        <w:pStyle w:val="a8"/>
+        <w:ind w:left="360" w:firstLine="422"/>
+        <w:rPr>
+          <w:b/>
+        </w:rPr>
+      </w:pPr>
+      <w:r>
+        <w:rPr>
+          <w:b/>
+        </w:rPr>
         <w:t xml:space="preserve">myString::myString(const char* rstr,int s = 0,int len = 0) {  </w:t>
       </w:r>
     </w:p>
@@ -6662,6 +6746,15 @@
           <w:b/>
         </w:rPr>
       </w:pPr>
+    </w:p>
+    <w:p>
+      <w:pPr>
+        <w:pStyle w:val="a8"/>
+        <w:ind w:left="360" w:firstLine="422"/>
+        <w:rPr>
+          <w:b/>
+        </w:rPr>
+      </w:pPr>
       <w:r>
         <w:rPr>
           <w:b/>
@@ -6752,11 +6845,20 @@
           <w:b/>
         </w:rPr>
       </w:pPr>
-      <w:r>
-        <w:rPr>
-          <w:b/>
-        </w:rPr>
-        <w:t>myString::myString(int len = 0,const char r = '\0'){</w:t>
+    </w:p>
+    <w:p>
+      <w:pPr>
+        <w:pStyle w:val="a8"/>
+        <w:ind w:left="360" w:firstLine="422"/>
+        <w:rPr>
+          <w:b/>
+        </w:rPr>
+      </w:pPr>
+      <w:r>
+        <w:rPr>
+          <w:b/>
+        </w:rPr>
+        <w:t>myString::myString(int len,const char r = '\0'){</w:t>
       </w:r>
     </w:p>
     <w:p>
@@ -6915,7 +7017,7 @@
         <w:rPr>
           <w:b/>
         </w:rPr>
-        <w:t xml:space="preserve">    delete[] str;  </w:t>
+        <w:t xml:space="preserve">     delete[] str;  </w:t>
       </w:r>
     </w:p>
     <w:p>
@@ -7008,6 +7110,7 @@
         <w:rPr>
           <w:b/>
         </w:rPr>
+        <w:lastRenderedPageBreak/>
         <w:t xml:space="preserve">void myString::input() {  </w:t>
       </w:r>
     </w:p>
@@ -7021,7 +7124,6 @@
       </w:pPr>
       <w:r>
         <w:rPr>
-          <w:rFonts w:hint="eastAsia"/>
           <w:b/>
         </w:rPr>
         <w:t xml:space="preserve">    cout &lt;&lt; "</w:t>
@@ -7031,11 +7133,10 @@
           <w:rFonts w:hint="eastAsia"/>
           <w:b/>
         </w:rPr>
-        <w:t>请输入字符串：</w:t>
-      </w:r>
-      <w:r>
-        <w:rPr>
-          <w:rFonts w:hint="eastAsia"/>
+        <w:t>请输入字符</w:t>
+      </w:r>
+      <w:r>
+        <w:rPr>
           <w:b/>
         </w:rPr>
         <w:t xml:space="preserve">";  </w:t>
@@ -7053,20 +7154,29 @@
         <w:rPr>
           <w:b/>
         </w:rPr>
-        <w:t xml:space="preserve">    </w:t>
-      </w:r>
-      <w:r>
-        <w:rPr>
-          <w:rFonts w:hint="eastAsia"/>
-          <w:b/>
-        </w:rPr>
-        <w:t>gets</w:t>
-      </w:r>
-      <w:r>
-        <w:rPr>
-          <w:b/>
-        </w:rPr>
-        <w:t>(str);</w:t>
+        <w:t xml:space="preserve">    getchar();//</w:t>
+      </w:r>
+      <w:r>
+        <w:rPr>
+          <w:rFonts w:hint="eastAsia"/>
+          <w:b/>
+        </w:rPr>
+        <w:t>读取上一个回车键</w:t>
+      </w:r>
+    </w:p>
+    <w:p>
+      <w:pPr>
+        <w:pStyle w:val="a8"/>
+        <w:ind w:left="360" w:firstLine="422"/>
+        <w:rPr>
+          <w:b/>
+        </w:rPr>
+      </w:pPr>
+      <w:r>
+        <w:rPr>
+          <w:b/>
+        </w:rPr>
+        <w:t xml:space="preserve">    gets(str);</w:t>
       </w:r>
     </w:p>
     <w:p>
@@ -7372,7 +7482,7 @@
         <w:rPr>
           <w:b/>
         </w:rPr>
-        <w:t xml:space="preserve">    if(str == NULL){</w:t>
+        <w:t xml:space="preserve">    if(str != NULL){</w:t>
       </w:r>
     </w:p>
     <w:p>
@@ -7447,6 +7557,21 @@
         <w:rPr>
           <w:b/>
         </w:rPr>
+        <w:t xml:space="preserve">    size = strlen(str);</w:t>
+      </w:r>
+    </w:p>
+    <w:p>
+      <w:pPr>
+        <w:pStyle w:val="a8"/>
+        <w:ind w:left="360" w:firstLine="422"/>
+        <w:rPr>
+          <w:b/>
+        </w:rPr>
+      </w:pPr>
+      <w:r>
+        <w:rPr>
+          <w:b/>
+        </w:rPr>
         <w:t xml:space="preserve">    return (*this);</w:t>
       </w:r>
     </w:p>
@@ -7567,22 +7692,22 @@
         <w:rPr>
           <w:b/>
         </w:rPr>
-        <w:t xml:space="preserve">    size = other.size;  </w:t>
-      </w:r>
-    </w:p>
-    <w:p>
-      <w:pPr>
-        <w:pStyle w:val="a8"/>
-        <w:ind w:left="360" w:firstLine="422"/>
-        <w:rPr>
-          <w:b/>
-        </w:rPr>
-      </w:pPr>
-      <w:r>
-        <w:rPr>
-          <w:b/>
-        </w:rPr>
-        <w:t xml:space="preserve">    return *this;  </w:t>
+        <w:t xml:space="preserve">    size = other.size;</w:t>
+      </w:r>
+    </w:p>
+    <w:p>
+      <w:pPr>
+        <w:pStyle w:val="a8"/>
+        <w:ind w:left="360" w:firstLine="422"/>
+        <w:rPr>
+          <w:b/>
+        </w:rPr>
+      </w:pPr>
+      <w:r>
+        <w:rPr>
+          <w:b/>
+        </w:rPr>
+        <w:t xml:space="preserve">    return (*this);  </w:t>
       </w:r>
     </w:p>
     <w:p>
@@ -7636,7 +7761,7 @@
         <w:rPr>
           <w:b/>
         </w:rPr>
-        <w:t xml:space="preserve">    myString res("ni",0,1);</w:t>
+        <w:t xml:space="preserve">    myString res;</w:t>
       </w:r>
     </w:p>
     <w:p>
@@ -7711,6 +7836,7 @@
         <w:rPr>
           <w:b/>
         </w:rPr>
+        <w:lastRenderedPageBreak/>
         <w:t xml:space="preserve">            res.str[i] = a.str[i];</w:t>
       </w:r>
     </w:p>
@@ -7836,6 +7962,162 @@
           <w:b/>
         </w:rPr>
       </w:pPr>
+      <w:r>
+        <w:rPr>
+          <w:b/>
+        </w:rPr>
+        <w:t>ostream&amp; operator&lt;&lt;(ostream&amp; out,const myString&amp; right){</w:t>
+      </w:r>
+    </w:p>
+    <w:p>
+      <w:pPr>
+        <w:pStyle w:val="a8"/>
+        <w:ind w:left="360" w:firstLine="422"/>
+        <w:rPr>
+          <w:b/>
+        </w:rPr>
+      </w:pPr>
+      <w:r>
+        <w:rPr>
+          <w:b/>
+        </w:rPr>
+        <w:t xml:space="preserve">    out &lt;&lt; right.str ;</w:t>
+      </w:r>
+    </w:p>
+    <w:p>
+      <w:pPr>
+        <w:pStyle w:val="a8"/>
+        <w:ind w:left="360" w:firstLine="422"/>
+        <w:rPr>
+          <w:b/>
+        </w:rPr>
+      </w:pPr>
+      <w:r>
+        <w:rPr>
+          <w:b/>
+        </w:rPr>
+        <w:t xml:space="preserve">    return out;</w:t>
+      </w:r>
+    </w:p>
+    <w:p>
+      <w:pPr>
+        <w:pStyle w:val="a8"/>
+        <w:ind w:left="360" w:firstLine="422"/>
+        <w:rPr>
+          <w:b/>
+        </w:rPr>
+      </w:pPr>
+      <w:r>
+        <w:rPr>
+          <w:b/>
+        </w:rPr>
+        <w:t>}</w:t>
+      </w:r>
+    </w:p>
+    <w:p>
+      <w:pPr>
+        <w:pStyle w:val="a8"/>
+        <w:ind w:left="360" w:firstLine="422"/>
+        <w:rPr>
+          <w:b/>
+        </w:rPr>
+      </w:pPr>
+    </w:p>
+    <w:p>
+      <w:pPr>
+        <w:pStyle w:val="a8"/>
+        <w:ind w:left="360" w:firstLine="422"/>
+        <w:rPr>
+          <w:b/>
+        </w:rPr>
+      </w:pPr>
+      <w:r>
+        <w:rPr>
+          <w:b/>
+        </w:rPr>
+        <w:t>istream&amp; operator&gt;&gt;(istream&amp; in, myString&amp; right){</w:t>
+      </w:r>
+    </w:p>
+    <w:p>
+      <w:pPr>
+        <w:pStyle w:val="a8"/>
+        <w:ind w:left="360" w:firstLine="422"/>
+        <w:rPr>
+          <w:b/>
+        </w:rPr>
+      </w:pPr>
+      <w:r>
+        <w:rPr>
+          <w:b/>
+        </w:rPr>
+        <w:t xml:space="preserve">    in &gt;&gt; right.str;</w:t>
+      </w:r>
+    </w:p>
+    <w:p>
+      <w:pPr>
+        <w:pStyle w:val="a8"/>
+        <w:ind w:left="360" w:firstLine="422"/>
+        <w:rPr>
+          <w:b/>
+        </w:rPr>
+      </w:pPr>
+      <w:r>
+        <w:rPr>
+          <w:b/>
+        </w:rPr>
+        <w:t xml:space="preserve">    return in;</w:t>
+      </w:r>
+    </w:p>
+    <w:p>
+      <w:pPr>
+        <w:pStyle w:val="a8"/>
+        <w:ind w:left="360" w:firstLine="422"/>
+        <w:rPr>
+          <w:b/>
+        </w:rPr>
+      </w:pPr>
+      <w:r>
+        <w:rPr>
+          <w:b/>
+        </w:rPr>
+        <w:t>}</w:t>
+      </w:r>
+    </w:p>
+    <w:p>
+      <w:pPr>
+        <w:pStyle w:val="a8"/>
+        <w:ind w:left="360" w:firstLine="422"/>
+        <w:rPr>
+          <w:b/>
+        </w:rPr>
+      </w:pPr>
+    </w:p>
+    <w:p>
+      <w:pPr>
+        <w:pStyle w:val="a8"/>
+        <w:ind w:left="360" w:firstLine="422"/>
+        <w:rPr>
+          <w:b/>
+        </w:rPr>
+      </w:pPr>
+    </w:p>
+    <w:p>
+      <w:pPr>
+        <w:pStyle w:val="a8"/>
+        <w:ind w:left="360" w:firstLine="422"/>
+        <w:rPr>
+          <w:b/>
+        </w:rPr>
+      </w:pPr>
+    </w:p>
+    <w:p>
+      <w:pPr>
+        <w:pStyle w:val="a8"/>
+        <w:ind w:left="360" w:firstLine="422"/>
+        <w:rPr>
+          <w:b/>
+        </w:rPr>
+      </w:pPr>
     </w:p>
     <w:p>
       <w:pPr>
@@ -7850,7 +8132,6 @@
           <w:b/>
           <w:color w:val="0000FF"/>
         </w:rPr>
-        <w:lastRenderedPageBreak/>
         <w:t>程序</w:t>
       </w:r>
       <w:r>
@@ -8387,7 +8668,6 @@
         <w:pStyle w:val="a8"/>
         <w:ind w:left="360" w:firstLineChars="0" w:firstLine="0"/>
         <w:rPr>
-          <w:rFonts w:hint="eastAsia"/>
           <w:b/>
           <w:color w:val="000000" w:themeColor="text1"/>
         </w:rPr>
@@ -8696,6 +8976,7 @@
           <w:b/>
           <w:color w:val="000000" w:themeColor="text1"/>
         </w:rPr>
+        <w:lastRenderedPageBreak/>
         <w:t xml:space="preserve">   </w:t>
       </w:r>
       <w:r>
@@ -8968,7 +9249,6 @@
         <w:pStyle w:val="a8"/>
         <w:ind w:leftChars="144" w:left="302" w:firstLineChars="0" w:firstLine="60"/>
         <w:rPr>
-          <w:rFonts w:hint="eastAsia"/>
           <w:b/>
           <w:color w:val="000000" w:themeColor="text1"/>
         </w:rPr>
@@ -9030,6 +9310,7 @@
       <w:r>
         <w:rPr>
           <w:b/>
+          <w:noProof/>
           <w:color w:val="000000" w:themeColor="text1"/>
         </w:rPr>
         <w:drawing>
@@ -9074,7 +9355,6 @@
         <w:pStyle w:val="a8"/>
         <w:ind w:left="360" w:firstLineChars="0" w:firstLine="0"/>
         <w:rPr>
-          <w:rFonts w:hint="eastAsia"/>
           <w:b/>
           <w:color w:val="000000" w:themeColor="text1"/>
         </w:rPr>
@@ -9158,7 +9438,7 @@
         <v:path o:extrusionok="f" gradientshapeok="t" o:connecttype="rect"/>
         <o:lock v:ext="edit" aspectratio="t"/>
       </v:shapetype>
-      <v:shape id="_x0000_i1048" type="#_x0000_t75" style="width:14.25pt;height:14.25pt" o:bullet="t">
+      <v:shape id="_x0000_i1033" type="#_x0000_t75" style="width:14.5pt;height:14.5pt" o:bullet="t">
         <v:imagedata r:id="rId1" o:title="mso9F24"/>
       </v:shape>
     </w:pict>
@@ -12261,6 +12541,7 @@
   <w:style w:type="character" w:default="1" w:styleId="a0">
     <w:name w:val="Default Paragraph Font"/>
     <w:uiPriority w:val="1"/>
+    <w:semiHidden/>
     <w:unhideWhenUsed/>
   </w:style>
   <w:style w:type="table" w:default="1" w:styleId="a1">

</xml_diff>